<commit_message>
finished report, bug fixes
</commit_message>
<xml_diff>
--- a/Software Engineering Coursework.docx
+++ b/Software Engineering Coursework.docx
@@ -20,8 +20,14 @@
     <w:p>
       <w:pPr>
         <w:pStyle w:val="Title"/>
-      </w:pPr>
-      <w:r>
+        <w:rPr>
+          <w:rFonts w:ascii="Calibri" w:hAnsi="Calibri" w:cs="Calibri"/>
+        </w:rPr>
+      </w:pPr>
+      <w:r>
+        <w:rPr>
+          <w:rFonts w:ascii="Calibri" w:hAnsi="Calibri" w:cs="Calibri"/>
+        </w:rPr>
         <w:t>Software Engineering Coursework</w:t>
       </w:r>
     </w:p>
@@ -32,69 +38,81 @@
           <w:color w:val="auto"/>
         </w:rPr>
       </w:pPr>
+    </w:p>
+    <w:p>
+      <w:pPr>
+        <w:pStyle w:val="ContactInfo"/>
+        <w:rPr>
+          <w:color w:val="auto"/>
+        </w:rPr>
+      </w:pPr>
+      <w:r>
+        <w:rPr>
+          <w:color w:val="auto"/>
+        </w:rPr>
+        <w:t>40283288|</w:t>
+      </w:r>
+      <w:r>
+        <w:rPr>
+          <w:color w:val="auto"/>
+        </w:rPr>
+        <w:t xml:space="preserve"> </w:t>
+      </w:r>
+      <w:r>
+        <w:rPr>
+          <w:color w:val="auto"/>
+        </w:rPr>
+        <w:t>SET09102</w:t>
+      </w:r>
+      <w:r>
+        <w:rPr>
+          <w:color w:val="auto"/>
+        </w:rPr>
+        <w:t xml:space="preserve"> | </w:t>
+      </w:r>
+      <w:r>
+        <w:rPr>
+          <w:color w:val="auto"/>
+        </w:rPr>
+        <w:t>2</w:t>
+      </w:r>
+      <w:r>
+        <w:rPr>
+          <w:color w:val="auto"/>
+        </w:rPr>
+        <w:t>3</w:t>
+      </w:r>
+      <w:r>
+        <w:rPr>
+          <w:color w:val="auto"/>
+        </w:rPr>
+        <w:t>/11/2018</w:t>
+      </w:r>
+    </w:p>
+    <w:p>
+      <w:pPr>
+        <w:pStyle w:val="ContactInfo"/>
+      </w:pPr>
+      <w:r>
+        <w:rPr>
+          <w:color w:val="auto"/>
+        </w:rPr>
+        <w:t>Lecturer: Xiaodong Liu</w:t>
+      </w:r>
+      <w:r>
+        <w:br w:type="page"/>
+      </w:r>
+    </w:p>
+    <w:p>
+      <w:pPr>
+        <w:pStyle w:val="Heading3"/>
+      </w:pPr>
+      <w:r>
+        <w:lastRenderedPageBreak/>
+        <w:t>Introduction</w:t>
+      </w:r>
       <w:bookmarkStart w:id="5" w:name="_GoBack"/>
       <w:bookmarkEnd w:id="5"/>
-    </w:p>
-    <w:p>
-      <w:pPr>
-        <w:pStyle w:val="ContactInfo"/>
-        <w:rPr>
-          <w:color w:val="auto"/>
-        </w:rPr>
-      </w:pPr>
-      <w:r>
-        <w:rPr>
-          <w:color w:val="auto"/>
-        </w:rPr>
-        <w:t>40283288</w:t>
-      </w:r>
-      <w:r>
-        <w:rPr>
-          <w:color w:val="auto"/>
-        </w:rPr>
-        <w:t xml:space="preserve"> | </w:t>
-      </w:r>
-      <w:r>
-        <w:rPr>
-          <w:color w:val="auto"/>
-        </w:rPr>
-        <w:t>SET09102</w:t>
-      </w:r>
-      <w:r>
-        <w:rPr>
-          <w:color w:val="auto"/>
-        </w:rPr>
-        <w:t xml:space="preserve"> | </w:t>
-      </w:r>
-      <w:r>
-        <w:rPr>
-          <w:color w:val="auto"/>
-        </w:rPr>
-        <w:t>21/11/2018</w:t>
-      </w:r>
-    </w:p>
-    <w:p>
-      <w:pPr>
-        <w:pStyle w:val="ContactInfo"/>
-      </w:pPr>
-      <w:r>
-        <w:rPr>
-          <w:color w:val="auto"/>
-        </w:rPr>
-        <w:t>Lecturer: Xiaodong Liu</w:t>
-      </w:r>
-      <w:r>
-        <w:br w:type="page"/>
-      </w:r>
-    </w:p>
-    <w:p>
-      <w:pPr>
-        <w:pStyle w:val="Heading3"/>
-      </w:pPr>
-      <w:r>
-        <w:lastRenderedPageBreak/>
-        <w:t>Introduction</w:t>
-      </w:r>
     </w:p>
     <w:p>
       <w:pPr>
@@ -992,6 +1010,9 @@
         <w:jc w:val="both"/>
       </w:pPr>
       <w:r>
+        <w:rPr>
+          <w:noProof/>
+        </w:rPr>
         <w:drawing>
           <wp:anchor distT="0" distB="0" distL="114300" distR="114300" simplePos="0" relativeHeight="251675648" behindDoc="1" locked="0" layoutInCell="1" allowOverlap="1" wp14:anchorId="1B7FDC71" wp14:editId="1D67E702">
             <wp:simplePos x="0" y="0"/>
@@ -2148,10 +2169,18 @@
         </w:rPr>
         <w:lastRenderedPageBreak/>
         <w:drawing>
-          <wp:inline distT="0" distB="0" distL="0" distR="0" wp14:anchorId="7D081D99" wp14:editId="0CC22F84">
-            <wp:extent cx="5476875" cy="7162800"/>
-            <wp:effectExtent l="0" t="0" r="9525" b="0"/>
-            <wp:docPr id="13" name="Picture 13"/>
+          <wp:anchor distT="0" distB="0" distL="114300" distR="114300" simplePos="0" relativeHeight="251676672" behindDoc="0" locked="0" layoutInCell="1" allowOverlap="1" wp14:anchorId="1BA7FA94" wp14:editId="3C7F5D41">
+            <wp:simplePos x="0" y="0"/>
+            <wp:positionH relativeFrom="column">
+              <wp:posOffset>0</wp:posOffset>
+            </wp:positionH>
+            <wp:positionV relativeFrom="paragraph">
+              <wp:posOffset>0</wp:posOffset>
+            </wp:positionV>
+            <wp:extent cx="5486400" cy="7134225"/>
+            <wp:effectExtent l="0" t="0" r="0" b="9525"/>
+            <wp:wrapSquare wrapText="bothSides"/>
+            <wp:docPr id="15" name="Picture 15"/>
             <wp:cNvGraphicFramePr>
               <a:graphicFrameLocks xmlns:a="http://schemas.openxmlformats.org/drawingml/2006/main" noChangeAspect="1"/>
             </wp:cNvGraphicFramePr>
@@ -2159,7 +2188,7 @@
               <a:graphicData uri="http://schemas.openxmlformats.org/drawingml/2006/picture">
                 <pic:pic xmlns:pic="http://schemas.openxmlformats.org/drawingml/2006/picture">
                   <pic:nvPicPr>
-                    <pic:cNvPr id="0" name="Picture 1"/>
+                    <pic:cNvPr id="0" name="Picture 2"/>
                     <pic:cNvPicPr>
                       <a:picLocks noChangeAspect="1" noChangeArrowheads="1"/>
                     </pic:cNvPicPr>
@@ -2180,7 +2209,7 @@
                   <pic:spPr bwMode="auto">
                     <a:xfrm>
                       <a:off x="0" y="0"/>
-                      <a:ext cx="5476875" cy="7162800"/>
+                      <a:ext cx="5486400" cy="7134225"/>
                     </a:xfrm>
                     <a:prstGeom prst="rect">
                       <a:avLst/>
@@ -2193,7 +2222,7 @@
                 </pic:pic>
               </a:graphicData>
             </a:graphic>
-          </wp:inline>
+          </wp:anchor>
         </w:drawing>
       </w:r>
     </w:p>
@@ -6241,18 +6270,16 @@
       <w:rPr>
         <w:color w:val="E84C22" w:themeColor="accent1"/>
         <w:sz w:val="20"/>
-        <w:szCs w:val="20"/>
       </w:rPr>
       <w:alias w:val="Author"/>
       <w:tag w:val=""/>
-      <w:id w:val="-952397527"/>
+      <w:id w:val="-297080241"/>
       <w:placeholder>
-        <w:docPart w:val="731656F9851F4CE7AEF756034B980B88"/>
+        <w:docPart w:val="420E4F60D58B4004BA65512FC595656C"/>
       </w:placeholder>
       <w:dataBinding w:prefixMappings="xmlns:ns0='http://purl.org/dc/elements/1.1/' xmlns:ns1='http://schemas.openxmlformats.org/package/2006/metadata/core-properties' " w:xpath="/ns1:coreProperties[1]/ns0:creator[1]" w:storeItemID="{6C3C8BC8-F283-45AE-878A-BAB7291924A1}"/>
       <w:text/>
     </w:sdtPr>
-    <w:sdtEndPr/>
     <w:sdtContent>
       <w:p>
         <w:pPr>
@@ -6267,7 +6294,6 @@
           <w:rPr>
             <w:color w:val="E84C22" w:themeColor="accent1"/>
             <w:sz w:val="20"/>
-            <w:szCs w:val="20"/>
           </w:rPr>
           <w:t>40283288</w:t>
         </w:r>
@@ -7711,10 +7737,11 @@
     <w:basedOn w:val="Normal"/>
     <w:next w:val="Normal"/>
     <w:link w:val="Heading3Char"/>
+    <w:autoRedefine/>
     <w:uiPriority w:val="9"/>
     <w:unhideWhenUsed/>
     <w:qFormat/>
-    <w:rsid w:val="002554CD"/>
+    <w:rsid w:val="0092136C"/>
     <w:pPr>
       <w:keepNext/>
       <w:keepLines/>
@@ -7722,7 +7749,7 @@
       <w:outlineLvl w:val="2"/>
     </w:pPr>
     <w:rPr>
-      <w:rFonts w:asciiTheme="majorHAnsi" w:eastAsiaTheme="majorEastAsia" w:hAnsiTheme="majorHAnsi" w:cstheme="majorBidi"/>
+      <w:rFonts w:eastAsiaTheme="majorEastAsia" w:cstheme="majorBidi"/>
       <w:color w:val="77230C" w:themeColor="accent1" w:themeShade="7F"/>
       <w:sz w:val="24"/>
       <w:szCs w:val="24"/>
@@ -8082,12 +8109,13 @@
     <w:basedOn w:val="DefaultParagraphFont"/>
     <w:link w:val="Heading3"/>
     <w:uiPriority w:val="9"/>
-    <w:rsid w:val="00C6554A"/>
+    <w:rsid w:val="0092136C"/>
     <w:rPr>
-      <w:rFonts w:asciiTheme="majorHAnsi" w:eastAsiaTheme="majorEastAsia" w:hAnsiTheme="majorHAnsi" w:cstheme="majorBidi"/>
+      <w:rFonts w:ascii="Calibri" w:eastAsiaTheme="majorEastAsia" w:hAnsi="Calibri" w:cstheme="majorBidi"/>
       <w:color w:val="77230C" w:themeColor="accent1" w:themeShade="7F"/>
       <w:sz w:val="24"/>
       <w:szCs w:val="24"/>
+      <w:lang w:val="en-GB"/>
     </w:rPr>
   </w:style>
   <w:style w:type="character" w:customStyle="1" w:styleId="Heading8Char">
@@ -8799,7 +8827,7 @@
   <w:docParts>
     <w:docPart>
       <w:docPartPr>
-        <w:name w:val="731656F9851F4CE7AEF756034B980B88"/>
+        <w:name w:val="420E4F60D58B4004BA65512FC595656C"/>
         <w:category>
           <w:name w:val="General"/>
           <w:gallery w:val="placeholder"/>
@@ -8810,20 +8838,15 @@
         <w:behaviors>
           <w:behavior w:val="content"/>
         </w:behaviors>
-        <w:guid w:val="{4E5E8D4F-F71A-4752-A1C4-09728B53B749}"/>
+        <w:guid w:val="{3727FDE9-8145-45E5-90F8-625FF233B8CE}"/>
       </w:docPartPr>
       <w:docPartBody>
         <w:p>
-          <w:pPr>
-            <w:pStyle w:val="731656F9851F4CE7AEF756034B980B88"/>
-          </w:pPr>
           <w:r>
             <w:rPr>
-              <w:color w:val="4472C4" w:themeColor="accent1"/>
-              <w:sz w:val="20"/>
-              <w:szCs w:val="20"/>
+              <w:rStyle w:val="PlaceholderText"/>
             </w:rPr>
-            <w:t>[Author name]</w:t>
+            <w:t>[Author]</w:t>
           </w:r>
         </w:p>
       </w:docPartBody>
@@ -8907,33 +8930,6 @@
 </w:fonts>
 </file>
 
-<file path=word/glossary/numbering.xml><?xml version="1.0" encoding="utf-8"?>
-<w:numbering xmlns:wpc="http://schemas.microsoft.com/office/word/2010/wordprocessingCanvas" xmlns:cx="http://schemas.microsoft.com/office/drawing/2014/chartex" xmlns:cx1="http://schemas.microsoft.com/office/drawing/2015/9/8/chartex" xmlns:cx2="http://schemas.microsoft.com/office/drawing/2015/10/21/chartex" xmlns:cx3="http://schemas.microsoft.com/office/drawing/2016/5/9/chartex" xmlns:cx4="http://schemas.microsoft.com/office/drawing/2016/5/10/chartex" xmlns:cx5="http://schemas.microsoft.com/office/drawing/2016/5/11/chartex" xmlns:cx6="http://schemas.microsoft.com/office/drawing/2016/5/12/chartex" xmlns:cx7="http://schemas.microsoft.com/office/drawing/2016/5/13/chartex" xmlns:cx8="http://schemas.microsoft.com/office/drawing/2016/5/14/chartex" xmlns:mc="http://schemas.openxmlformats.org/markup-compatibility/2006" xmlns:aink="http://schemas.microsoft.com/office/drawing/2016/ink" xmlns:am3d="http://schemas.microsoft.com/office/drawing/2017/model3d" xmlns:o="urn:schemas-microsoft-com:office:office" xmlns:r="http://schemas.openxmlformats.org/officeDocument/2006/relationships" xmlns:m="http://schemas.openxmlformats.org/officeDocument/2006/math" xmlns:v="urn:schemas-microsoft-com:vml" xmlns:wp14="http://schemas.microsoft.com/office/word/2010/wordprocessingDrawing" xmlns:wp="http://schemas.openxmlformats.org/drawingml/2006/wordprocessingDrawing" xmlns:w10="urn:schemas-microsoft-com:office:word" xmlns:w="http://schemas.openxmlformats.org/wordprocessingml/2006/main" xmlns:w14="http://schemas.microsoft.com/office/word/2010/wordml" xmlns:w15="http://schemas.microsoft.com/office/word/2012/wordml" xmlns:w16cid="http://schemas.microsoft.com/office/word/2016/wordml/cid" xmlns:w16se="http://schemas.microsoft.com/office/word/2015/wordml/symex" xmlns:wpg="http://schemas.microsoft.com/office/word/2010/wordprocessingGroup" xmlns:wpi="http://schemas.microsoft.com/office/word/2010/wordprocessingInk" xmlns:wne="http://schemas.microsoft.com/office/word/2006/wordml" xmlns:wps="http://schemas.microsoft.com/office/word/2010/wordprocessingShape" mc:Ignorable="w14 w15 w16se w16cid wp14">
-  <w:abstractNum w:abstractNumId="0" w15:restartNumberingAfterBreak="0">
-    <w:nsid w:val="FFFFFF89"/>
-    <w:multiLevelType w:val="singleLevel"/>
-    <w:tmpl w:val="BAA6FCB4"/>
-    <w:lvl w:ilvl="0">
-      <w:start w:val="1"/>
-      <w:numFmt w:val="bullet"/>
-      <w:pStyle w:val="ListBullet"/>
-      <w:lvlText w:val="−"/>
-      <w:lvlJc w:val="left"/>
-      <w:pPr>
-        <w:ind w:left="720" w:hanging="360"/>
-      </w:pPr>
-      <w:rPr>
-        <w:rFonts w:ascii="Century Gothic" w:hAnsi="Century Gothic" w:hint="default"/>
-        <w:color w:val="0D0D0D" w:themeColor="text1" w:themeTint="F2"/>
-      </w:rPr>
-    </w:lvl>
-  </w:abstractNum>
-  <w:num w:numId="1">
-    <w:abstractNumId w:val="0"/>
-  </w:num>
-</w:numbering>
-</file>
-
 <file path=word/glossary/settings.xml><?xml version="1.0" encoding="utf-8"?>
 <w:settings xmlns:mc="http://schemas.openxmlformats.org/markup-compatibility/2006" xmlns:o="urn:schemas-microsoft-com:office:office" xmlns:r="http://schemas.openxmlformats.org/officeDocument/2006/relationships" xmlns:m="http://schemas.openxmlformats.org/officeDocument/2006/math" xmlns:v="urn:schemas-microsoft-com:vml" xmlns:w10="urn:schemas-microsoft-com:office:word" xmlns:w="http://schemas.openxmlformats.org/wordprocessingml/2006/main" xmlns:w14="http://schemas.microsoft.com/office/word/2010/wordml" xmlns:w15="http://schemas.microsoft.com/office/word/2012/wordml" xmlns:w16cid="http://schemas.microsoft.com/office/word/2016/wordml/cid" xmlns:w16se="http://schemas.microsoft.com/office/word/2015/wordml/symex" xmlns:sl="http://schemas.openxmlformats.org/schemaLibrary/2006/main" mc:Ignorable="w14 w15 w16se w16cid">
   <w:view w:val="normal"/>
@@ -8949,16 +8945,9 @@
     <w:compatSetting w:name="useWord2013TrackBottomHyphenation" w:uri="http://schemas.microsoft.com/office/word" w:val="0"/>
   </w:compat>
   <w:rsids>
-    <w:rsidRoot w:val="00533F42"/>
-    <w:rsid w:val="00105B00"/>
-    <w:rsid w:val="0018592F"/>
-    <w:rsid w:val="00533F42"/>
-    <w:rsid w:val="005B3A7A"/>
-    <w:rsid w:val="00625635"/>
-    <w:rsid w:val="0064193B"/>
-    <w:rsid w:val="00A93C61"/>
-    <w:rsid w:val="00B252EA"/>
-    <w:rsid w:val="00E2586A"/>
+    <w:rsidRoot w:val="003B1F2F"/>
+    <w:rsid w:val="003B1F2F"/>
+    <w:rsid w:val="008F791D"/>
   </w:rsids>
   <m:mathPr>
     <m:mathFont m:val="Cambria Math"/>
@@ -9047,7 +9036,7 @@
     <w:lsdException w:name="macro" w:semiHidden="1" w:unhideWhenUsed="1"/>
     <w:lsdException w:name="toa heading" w:semiHidden="1" w:unhideWhenUsed="1"/>
     <w:lsdException w:name="List" w:semiHidden="1" w:unhideWhenUsed="1"/>
-    <w:lsdException w:name="List Bullet" w:semiHidden="1" w:uiPriority="10" w:unhideWhenUsed="1" w:qFormat="1"/>
+    <w:lsdException w:name="List Bullet" w:semiHidden="1" w:unhideWhenUsed="1"/>
     <w:lsdException w:name="List Number" w:semiHidden="1" w:unhideWhenUsed="1"/>
     <w:lsdException w:name="List 2" w:semiHidden="1" w:unhideWhenUsed="1"/>
     <w:lsdException w:name="List 3" w:semiHidden="1" w:unhideWhenUsed="1"/>
@@ -9378,12 +9367,19 @@
   <w:style w:type="paragraph" w:default="1" w:styleId="Normal">
     <w:name w:val="Normal"/>
     <w:qFormat/>
+    <w:rsid w:val="003B1F2F"/>
+    <w:rPr>
+      <w:rFonts w:cs="Times New Roman"/>
+      <w:sz w:val="3276"/>
+      <w:szCs w:val="3276"/>
+    </w:rPr>
   </w:style>
   <w:style w:type="character" w:default="1" w:styleId="DefaultParagraphFont">
     <w:name w:val="Default Paragraph Font"/>
     <w:uiPriority w:val="1"/>
     <w:semiHidden/>
     <w:unhideWhenUsed/>
+    <w:rsid w:val="003B1F2F"/>
   </w:style>
   <w:style w:type="table" w:default="1" w:styleId="TableNormal">
     <w:name w:val="Normal Table"/>
@@ -9406,98 +9402,15 @@
     <w:semiHidden/>
     <w:unhideWhenUsed/>
   </w:style>
-  <w:style w:type="paragraph" w:customStyle="1" w:styleId="3D79EE8ED5AE4508AD49639C93D1FD31">
-    <w:name w:val="3D79EE8ED5AE4508AD49639C93D1FD31"/>
-  </w:style>
-  <w:style w:type="paragraph" w:customStyle="1" w:styleId="B1C72FE463164A928B22B8A39C622D1E">
-    <w:name w:val="B1C72FE463164A928B22B8A39C622D1E"/>
-  </w:style>
-  <w:style w:type="paragraph" w:customStyle="1" w:styleId="F5895FA95C3C4301A3FB079739DFAE05">
-    <w:name w:val="F5895FA95C3C4301A3FB079739DFAE05"/>
-  </w:style>
-  <w:style w:type="paragraph" w:customStyle="1" w:styleId="9ED052A747C44C3ABBC4F91E70CEB7E5">
-    <w:name w:val="9ED052A747C44C3ABBC4F91E70CEB7E5"/>
-  </w:style>
-  <w:style w:type="paragraph" w:customStyle="1" w:styleId="64CDB61F04B64163AB12C2D755454381">
-    <w:name w:val="64CDB61F04B64163AB12C2D755454381"/>
-  </w:style>
-  <w:style w:type="paragraph" w:customStyle="1" w:styleId="372A1F11616A4E13A23E78138BE0FE67">
-    <w:name w:val="372A1F11616A4E13A23E78138BE0FE67"/>
-  </w:style>
-  <w:style w:type="paragraph" w:customStyle="1" w:styleId="A66666AF200642B59CEAFF463ABE09E5">
-    <w:name w:val="A66666AF200642B59CEAFF463ABE09E5"/>
-  </w:style>
-  <w:style w:type="paragraph" w:styleId="ListBullet">
-    <w:name w:val="List Bullet"/>
-    <w:basedOn w:val="Normal"/>
-    <w:uiPriority w:val="10"/>
-    <w:unhideWhenUsed/>
-    <w:qFormat/>
-    <w:pPr>
-      <w:numPr>
-        <w:numId w:val="1"/>
-      </w:numPr>
-      <w:spacing w:before="120" w:after="200" w:line="264" w:lineRule="auto"/>
-    </w:pPr>
-    <w:rPr>
-      <w:rFonts w:eastAsiaTheme="minorHAnsi"/>
-      <w:color w:val="595959" w:themeColor="text1" w:themeTint="A6"/>
-    </w:rPr>
-  </w:style>
-  <w:style w:type="paragraph" w:customStyle="1" w:styleId="7D41A667F16048139A946E2DE5EC5FC7">
-    <w:name w:val="7D41A667F16048139A946E2DE5EC5FC7"/>
-  </w:style>
-  <w:style w:type="paragraph" w:customStyle="1" w:styleId="7AD571F839DE4D869A7C6299CB52A4B1">
-    <w:name w:val="7AD571F839DE4D869A7C6299CB52A4B1"/>
-  </w:style>
-  <w:style w:type="paragraph" w:customStyle="1" w:styleId="3DA8A0BBEC5245D8809D1D6AF1153AB9">
-    <w:name w:val="3DA8A0BBEC5245D8809D1D6AF1153AB9"/>
-  </w:style>
-  <w:style w:type="paragraph" w:customStyle="1" w:styleId="3EDE095023FF4DBF8698E8CF63E78D69">
-    <w:name w:val="3EDE095023FF4DBF8698E8CF63E78D69"/>
-    <w:rsid w:val="00533F42"/>
-  </w:style>
-  <w:style w:type="paragraph" w:customStyle="1" w:styleId="2C7B9866CBEA414FA0C5121EF4591F9D">
-    <w:name w:val="2C7B9866CBEA414FA0C5121EF4591F9D"/>
-    <w:rsid w:val="00533F42"/>
-  </w:style>
-  <w:style w:type="paragraph" w:customStyle="1" w:styleId="459AB044BAC24E07A4D336428B8E0AA1">
-    <w:name w:val="459AB044BAC24E07A4D336428B8E0AA1"/>
-    <w:rsid w:val="00533F42"/>
-  </w:style>
-  <w:style w:type="paragraph" w:customStyle="1" w:styleId="FD296E324C774DBE977C3E8483BD06A8">
-    <w:name w:val="FD296E324C774DBE977C3E8483BD06A8"/>
-    <w:rsid w:val="00533F42"/>
-  </w:style>
-  <w:style w:type="paragraph" w:customStyle="1" w:styleId="752C1712B9144167A99A4E1DEBF64F86">
-    <w:name w:val="752C1712B9144167A99A4E1DEBF64F86"/>
-    <w:rsid w:val="00533F42"/>
-  </w:style>
   <w:style w:type="character" w:styleId="PlaceholderText">
     <w:name w:val="Placeholder Text"/>
     <w:basedOn w:val="DefaultParagraphFont"/>
     <w:uiPriority w:val="99"/>
     <w:semiHidden/>
-    <w:rsid w:val="00533F42"/>
+    <w:rsid w:val="003B1F2F"/>
     <w:rPr>
-      <w:color w:val="808080"/>
+      <w:color w:val="595959" w:themeColor="text1" w:themeTint="A6"/>
     </w:rPr>
-  </w:style>
-  <w:style w:type="paragraph" w:customStyle="1" w:styleId="E220F9DBFD5248BCB2B1D4BDEBC9A769">
-    <w:name w:val="E220F9DBFD5248BCB2B1D4BDEBC9A769"/>
-    <w:rsid w:val="00533F42"/>
-  </w:style>
-  <w:style w:type="paragraph" w:customStyle="1" w:styleId="731656F9851F4CE7AEF756034B980B88">
-    <w:name w:val="731656F9851F4CE7AEF756034B980B88"/>
-    <w:rsid w:val="00533F42"/>
-  </w:style>
-  <w:style w:type="paragraph" w:customStyle="1" w:styleId="E9E754634551467BA4AB2AEE47EC6C14">
-    <w:name w:val="E9E754634551467BA4AB2AEE47EC6C14"/>
-    <w:rsid w:val="00533F42"/>
-  </w:style>
-  <w:style w:type="paragraph" w:customStyle="1" w:styleId="D78E8433ADF94D64905E7E787548C341">
-    <w:name w:val="D78E8433ADF94D64905E7E787548C341"/>
-    <w:rsid w:val="00A93C61"/>
   </w:style>
 </w:styles>
 </file>
@@ -9799,7 +9712,7 @@
 </file>
 
 <file path=customXml/itemProps1.xml><?xml version="1.0" encoding="utf-8"?>
-<ds:datastoreItem xmlns:ds="http://schemas.openxmlformats.org/officeDocument/2006/customXml" ds:itemID="{7EAF6B24-A016-4E97-9025-1F5EE84215A9}">
+<ds:datastoreItem xmlns:ds="http://schemas.openxmlformats.org/officeDocument/2006/customXml" ds:itemID="{0BFB7548-E452-40D0-BB09-9099B0C480E5}">
   <ds:schemaRefs>
     <ds:schemaRef ds:uri="http://schemas.openxmlformats.org/officeDocument/2006/bibliography"/>
   </ds:schemaRefs>

</xml_diff>